<commit_message>
schema: apply more default values
These are implied values as they are the defaults in the XSD
for optional attributes/elements. However I've noticed that
I keep running into issues where Mac Excel/Word fail to open
a file unless an optional default is provided.

I'll just add them all to hopefully increase compatibility and
save painful file format debugging sessions later.
</commit_message>
<xml_diff>
--- a/document/testdata/header-footer-multiple.docx
+++ b/document/testdata/header-footer-multiple.docx
@@ -111,7 +111,7 @@
       <w:lvlJc w:val="left"/>
       <w:pPr>
         <w:tabs>
-          <w:tab w:val="num" w:pos="432"/>
+          <w:tab w:val="num" w:leader="none" w:pos="432"/>
         </w:tabs>
         <w:ind w:left="432" w:hanging="432"/>
       </w:pPr>
@@ -125,7 +125,7 @@
       <w:lvlJc w:val="left"/>
       <w:pPr>
         <w:tabs>
-          <w:tab w:val="num" w:pos="576"/>
+          <w:tab w:val="num" w:leader="none" w:pos="576"/>
         </w:tabs>
         <w:ind w:left="576" w:hanging="576"/>
       </w:pPr>
@@ -139,7 +139,7 @@
       <w:lvlJc w:val="left"/>
       <w:pPr>
         <w:tabs>
-          <w:tab w:val="num" w:pos="720"/>
+          <w:tab w:val="num" w:leader="none" w:pos="720"/>
         </w:tabs>
         <w:ind w:left="720" w:hanging="720"/>
       </w:pPr>
@@ -153,7 +153,7 @@
       <w:lvlJc w:val="left"/>
       <w:pPr>
         <w:tabs>
-          <w:tab w:val="num" w:pos="864"/>
+          <w:tab w:val="num" w:leader="none" w:pos="864"/>
         </w:tabs>
         <w:ind w:left="864" w:hanging="864"/>
       </w:pPr>
@@ -167,7 +167,7 @@
       <w:lvlJc w:val="left"/>
       <w:pPr>
         <w:tabs>
-          <w:tab w:val="num" w:pos="1008"/>
+          <w:tab w:val="num" w:leader="none" w:pos="1008"/>
         </w:tabs>
         <w:ind w:left="1008" w:hanging="1008"/>
       </w:pPr>
@@ -181,7 +181,7 @@
       <w:lvlJc w:val="left"/>
       <w:pPr>
         <w:tabs>
-          <w:tab w:val="num" w:pos="1152"/>
+          <w:tab w:val="num" w:leader="none" w:pos="1152"/>
         </w:tabs>
         <w:ind w:left="1152" w:hanging="1152"/>
       </w:pPr>
@@ -195,7 +195,7 @@
       <w:lvlJc w:val="left"/>
       <w:pPr>
         <w:tabs>
-          <w:tab w:val="num" w:pos="1296"/>
+          <w:tab w:val="num" w:leader="none" w:pos="1296"/>
         </w:tabs>
         <w:ind w:left="1296" w:hanging="1296"/>
       </w:pPr>
@@ -209,7 +209,7 @@
       <w:lvlJc w:val="left"/>
       <w:pPr>
         <w:tabs>
-          <w:tab w:val="num" w:pos="1440"/>
+          <w:tab w:val="num" w:leader="none" w:pos="1440"/>
         </w:tabs>
         <w:ind w:left="1440" w:hanging="1440"/>
       </w:pPr>
@@ -223,7 +223,7 @@
       <w:lvlJc w:val="left"/>
       <w:pPr>
         <w:tabs>
-          <w:tab w:val="num" w:pos="1584"/>
+          <w:tab w:val="num" w:leader="none" w:pos="1584"/>
         </w:tabs>
         <w:ind w:left="1584" w:hanging="1584"/>
       </w:pPr>
@@ -240,7 +240,7 @@
   <w:docDefaults>
     <w:rPrDefault>
       <w:rPr>
-        <w:rFonts w:asciiTheme="minorHAnsi" w:hAnsiTheme="minorHAnsi" w:eastAsiaTheme="minorHAnsi" w:cstheme="minorBidi"/>
+        <w:rFonts w:hint="default" w:asciiTheme="minorHAnsi" w:hAnsiTheme="minorHAnsi" w:eastAsiaTheme="minorHAnsi" w:cstheme="minorBidi"/>
         <w:sz w:val="22"/>
         <w:szCs w:val="22"/>
         <w:lang w:val="en-us" w:eastAsia="en-us" w:bidi="ar-SA"/>
@@ -298,10 +298,10 @@
     <w:unhideWhenUsed/>
     <w:pPr>
       <w:tabs>
-        <w:tab w:val="center" w:pos="4680"/>
-        <w:tab w:val="right" w:pos="9360"/>
+        <w:tab w:val="center" w:leader="none" w:pos="4680"/>
+        <w:tab w:val="right" w:leader="none" w:pos="9360"/>
       </w:tabs>
-      <w:spacing w:after="240"/>
+      <w:spacing w:after="240" w:lineRule="auto"/>
     </w:pPr>
   </w:style>
   <w:style w:type="character" w:styleId="FooterChar" w:default="true">
@@ -319,10 +319,10 @@
     <w:unhideWhenUsed/>
     <w:pPr>
       <w:tabs>
-        <w:tab w:val="center" w:pos="4680"/>
-        <w:tab w:val="right" w:pos="9360"/>
+        <w:tab w:val="center" w:leader="none" w:pos="4680"/>
+        <w:tab w:val="right" w:leader="none" w:pos="9360"/>
       </w:tabs>
-      <w:spacing w:after="240"/>
+      <w:spacing w:after="240" w:lineRule="auto"/>
     </w:pPr>
   </w:style>
   <w:style w:type="character" w:styleId="Heading1Char">
@@ -343,7 +343,7 @@
     <w:qFormat/>
     <w:pPr>
       <w:keepNext/>
-      <w:spacing w:before="240"/>
+      <w:spacing w:before="240" w:lineRule="auto"/>
       <w:outlineLvl w:val="0"/>
     </w:pPr>
     <w:rPr>
@@ -369,7 +369,7 @@
     <w:qFormat/>
     <w:pPr>
       <w:keepNext/>
-      <w:spacing w:before="40"/>
+      <w:spacing w:before="40" w:lineRule="auto"/>
       <w:outlineLvl w:val="1"/>
     </w:pPr>
     <w:rPr>
@@ -395,7 +395,7 @@
     <w:qFormat/>
     <w:pPr>
       <w:keepNext/>
-      <w:spacing w:before="40"/>
+      <w:spacing w:before="40" w:lineRule="auto"/>
       <w:outlineLvl w:val="2"/>
     </w:pPr>
     <w:rPr>
@@ -421,7 +421,7 @@
     <w:qFormat/>
     <w:pPr>
       <w:keepNext/>
-      <w:spacing w:before="40"/>
+      <w:spacing w:before="40" w:lineRule="auto"/>
       <w:outlineLvl w:val="3"/>
     </w:pPr>
     <w:rPr>
@@ -447,7 +447,7 @@
     <w:qFormat/>
     <w:pPr>
       <w:keepNext/>
-      <w:spacing w:before="40"/>
+      <w:spacing w:before="40" w:lineRule="auto"/>
       <w:outlineLvl w:val="4"/>
     </w:pPr>
     <w:rPr>
@@ -473,7 +473,7 @@
     <w:qFormat/>
     <w:pPr>
       <w:keepNext/>
-      <w:spacing w:before="40"/>
+      <w:spacing w:before="40" w:lineRule="auto"/>
       <w:outlineLvl w:val="5"/>
     </w:pPr>
     <w:rPr>
@@ -499,7 +499,7 @@
     <w:qFormat/>
     <w:pPr>
       <w:keepNext/>
-      <w:spacing w:before="40"/>
+      <w:spacing w:before="40" w:lineRule="auto"/>
       <w:outlineLvl w:val="6"/>
     </w:pPr>
     <w:rPr>
@@ -525,7 +525,7 @@
     <w:qFormat/>
     <w:pPr>
       <w:keepNext/>
-      <w:spacing w:before="40"/>
+      <w:spacing w:before="40" w:lineRule="auto"/>
       <w:outlineLvl w:val="7"/>
     </w:pPr>
     <w:rPr>
@@ -551,7 +551,7 @@
     <w:qFormat/>
     <w:pPr>
       <w:keepNext/>
-      <w:spacing w:before="40"/>
+      <w:spacing w:before="40" w:lineRule="auto"/>
       <w:outlineLvl w:val="8"/>
     </w:pPr>
     <w:rPr>

</xml_diff>

<commit_message>
Revert "schema: apply more default values"
This caused problems with Libre.

This reverts commit 59b2711e1b87be534c9cd3d155710d13cfe7743b.
</commit_message>
<xml_diff>
--- a/document/testdata/header-footer-multiple.docx
+++ b/document/testdata/header-footer-multiple.docx
@@ -111,7 +111,7 @@
       <w:lvlJc w:val="left"/>
       <w:pPr>
         <w:tabs>
-          <w:tab w:val="num" w:leader="none" w:pos="432"/>
+          <w:tab w:val="num" w:pos="432"/>
         </w:tabs>
         <w:ind w:left="432" w:hanging="432"/>
       </w:pPr>
@@ -125,7 +125,7 @@
       <w:lvlJc w:val="left"/>
       <w:pPr>
         <w:tabs>
-          <w:tab w:val="num" w:leader="none" w:pos="576"/>
+          <w:tab w:val="num" w:pos="576"/>
         </w:tabs>
         <w:ind w:left="576" w:hanging="576"/>
       </w:pPr>
@@ -139,7 +139,7 @@
       <w:lvlJc w:val="left"/>
       <w:pPr>
         <w:tabs>
-          <w:tab w:val="num" w:leader="none" w:pos="720"/>
+          <w:tab w:val="num" w:pos="720"/>
         </w:tabs>
         <w:ind w:left="720" w:hanging="720"/>
       </w:pPr>
@@ -153,7 +153,7 @@
       <w:lvlJc w:val="left"/>
       <w:pPr>
         <w:tabs>
-          <w:tab w:val="num" w:leader="none" w:pos="864"/>
+          <w:tab w:val="num" w:pos="864"/>
         </w:tabs>
         <w:ind w:left="864" w:hanging="864"/>
       </w:pPr>
@@ -167,7 +167,7 @@
       <w:lvlJc w:val="left"/>
       <w:pPr>
         <w:tabs>
-          <w:tab w:val="num" w:leader="none" w:pos="1008"/>
+          <w:tab w:val="num" w:pos="1008"/>
         </w:tabs>
         <w:ind w:left="1008" w:hanging="1008"/>
       </w:pPr>
@@ -181,7 +181,7 @@
       <w:lvlJc w:val="left"/>
       <w:pPr>
         <w:tabs>
-          <w:tab w:val="num" w:leader="none" w:pos="1152"/>
+          <w:tab w:val="num" w:pos="1152"/>
         </w:tabs>
         <w:ind w:left="1152" w:hanging="1152"/>
       </w:pPr>
@@ -195,7 +195,7 @@
       <w:lvlJc w:val="left"/>
       <w:pPr>
         <w:tabs>
-          <w:tab w:val="num" w:leader="none" w:pos="1296"/>
+          <w:tab w:val="num" w:pos="1296"/>
         </w:tabs>
         <w:ind w:left="1296" w:hanging="1296"/>
       </w:pPr>
@@ -209,7 +209,7 @@
       <w:lvlJc w:val="left"/>
       <w:pPr>
         <w:tabs>
-          <w:tab w:val="num" w:leader="none" w:pos="1440"/>
+          <w:tab w:val="num" w:pos="1440"/>
         </w:tabs>
         <w:ind w:left="1440" w:hanging="1440"/>
       </w:pPr>
@@ -223,7 +223,7 @@
       <w:lvlJc w:val="left"/>
       <w:pPr>
         <w:tabs>
-          <w:tab w:val="num" w:leader="none" w:pos="1584"/>
+          <w:tab w:val="num" w:pos="1584"/>
         </w:tabs>
         <w:ind w:left="1584" w:hanging="1584"/>
       </w:pPr>
@@ -240,7 +240,7 @@
   <w:docDefaults>
     <w:rPrDefault>
       <w:rPr>
-        <w:rFonts w:hint="default" w:asciiTheme="minorHAnsi" w:hAnsiTheme="minorHAnsi" w:eastAsiaTheme="minorHAnsi" w:cstheme="minorBidi"/>
+        <w:rFonts w:asciiTheme="minorHAnsi" w:hAnsiTheme="minorHAnsi" w:eastAsiaTheme="minorHAnsi" w:cstheme="minorBidi"/>
         <w:sz w:val="22"/>
         <w:szCs w:val="22"/>
         <w:lang w:val="en-us" w:eastAsia="en-us" w:bidi="ar-SA"/>
@@ -298,10 +298,10 @@
     <w:unhideWhenUsed/>
     <w:pPr>
       <w:tabs>
-        <w:tab w:val="center" w:leader="none" w:pos="4680"/>
-        <w:tab w:val="right" w:leader="none" w:pos="9360"/>
+        <w:tab w:val="center" w:pos="4680"/>
+        <w:tab w:val="right" w:pos="9360"/>
       </w:tabs>
-      <w:spacing w:after="240" w:lineRule="auto"/>
+      <w:spacing w:after="240"/>
     </w:pPr>
   </w:style>
   <w:style w:type="character" w:styleId="FooterChar" w:default="true">
@@ -319,10 +319,10 @@
     <w:unhideWhenUsed/>
     <w:pPr>
       <w:tabs>
-        <w:tab w:val="center" w:leader="none" w:pos="4680"/>
-        <w:tab w:val="right" w:leader="none" w:pos="9360"/>
+        <w:tab w:val="center" w:pos="4680"/>
+        <w:tab w:val="right" w:pos="9360"/>
       </w:tabs>
-      <w:spacing w:after="240" w:lineRule="auto"/>
+      <w:spacing w:after="240"/>
     </w:pPr>
   </w:style>
   <w:style w:type="character" w:styleId="Heading1Char">
@@ -343,7 +343,7 @@
     <w:qFormat/>
     <w:pPr>
       <w:keepNext/>
-      <w:spacing w:before="240" w:lineRule="auto"/>
+      <w:spacing w:before="240"/>
       <w:outlineLvl w:val="0"/>
     </w:pPr>
     <w:rPr>
@@ -369,7 +369,7 @@
     <w:qFormat/>
     <w:pPr>
       <w:keepNext/>
-      <w:spacing w:before="40" w:lineRule="auto"/>
+      <w:spacing w:before="40"/>
       <w:outlineLvl w:val="1"/>
     </w:pPr>
     <w:rPr>
@@ -395,7 +395,7 @@
     <w:qFormat/>
     <w:pPr>
       <w:keepNext/>
-      <w:spacing w:before="40" w:lineRule="auto"/>
+      <w:spacing w:before="40"/>
       <w:outlineLvl w:val="2"/>
     </w:pPr>
     <w:rPr>
@@ -421,7 +421,7 @@
     <w:qFormat/>
     <w:pPr>
       <w:keepNext/>
-      <w:spacing w:before="40" w:lineRule="auto"/>
+      <w:spacing w:before="40"/>
       <w:outlineLvl w:val="3"/>
     </w:pPr>
     <w:rPr>
@@ -447,7 +447,7 @@
     <w:qFormat/>
     <w:pPr>
       <w:keepNext/>
-      <w:spacing w:before="40" w:lineRule="auto"/>
+      <w:spacing w:before="40"/>
       <w:outlineLvl w:val="4"/>
     </w:pPr>
     <w:rPr>
@@ -473,7 +473,7 @@
     <w:qFormat/>
     <w:pPr>
       <w:keepNext/>
-      <w:spacing w:before="40" w:lineRule="auto"/>
+      <w:spacing w:before="40"/>
       <w:outlineLvl w:val="5"/>
     </w:pPr>
     <w:rPr>
@@ -499,7 +499,7 @@
     <w:qFormat/>
     <w:pPr>
       <w:keepNext/>
-      <w:spacing w:before="40" w:lineRule="auto"/>
+      <w:spacing w:before="40"/>
       <w:outlineLvl w:val="6"/>
     </w:pPr>
     <w:rPr>
@@ -525,7 +525,7 @@
     <w:qFormat/>
     <w:pPr>
       <w:keepNext/>
-      <w:spacing w:before="40" w:lineRule="auto"/>
+      <w:spacing w:before="40"/>
       <w:outlineLvl w:val="7"/>
     </w:pPr>
     <w:rPr>
@@ -551,7 +551,7 @@
     <w:qFormat/>
     <w:pPr>
       <w:keepNext/>
-      <w:spacing w:before="40" w:lineRule="auto"/>
+      <w:spacing w:before="40"/>
       <w:outlineLvl w:val="8"/>
     </w:pPr>
     <w:rPr>

</xml_diff>